<commit_message>
add figma practice and adv design to UX_UI notebook
</commit_message>
<xml_diff>
--- a/UX_UI_templates/How to create interactive component prototype.docx
+++ b/UX_UI_templates/How to create interactive component prototype.docx
@@ -1353,25 +1353,7 @@
           <w:sz w:val="21"/>
           <w:szCs w:val="21"/>
         </w:rPr>
-        <w:t>Drag and drop the component into your frame</w:t>
-      </w:r>
-      <w:r>
-        <w:rPr>
-          <w:rFonts w:ascii="Source Sans Pro" w:eastAsia="Times New Roman" w:hAnsi="Source Sans Pro" w:cs="Arial"/>
-          <w:color w:val="1F1F1F"/>
-          <w:sz w:val="21"/>
-          <w:szCs w:val="21"/>
-        </w:rPr>
-        <w:t xml:space="preserve"> while holding Alt on windows</w:t>
-      </w:r>
-      <w:r>
-        <w:rPr>
-          <w:rFonts w:ascii="Source Sans Pro" w:eastAsia="Times New Roman" w:hAnsi="Source Sans Pro" w:cs="Arial"/>
-          <w:color w:val="1F1F1F"/>
-          <w:sz w:val="21"/>
-          <w:szCs w:val="21"/>
-        </w:rPr>
-        <w:t>.</w:t>
+        <w:t>Drag and drop the component into your frame.</w:t>
       </w:r>
     </w:p>
     <w:p>

</xml_diff>